<commit_message>
Fragments Example using fragment Manager
</commit_message>
<xml_diff>
--- a/output/Lab2.DOCX
+++ b/output/Lab2.DOCX
@@ -27,7 +27,7 @@
           <w:noProof/>
         </w:rPr>
         <w:drawing>
-          <wp:anchor distT="0" distB="0" distL="114300" distR="114300" simplePos="0" relativeHeight="251659264" behindDoc="1" locked="0" layoutInCell="1" allowOverlap="1" wp14:anchorId="50565941" wp14:editId="45FE93A1">
+          <wp:anchor distT="0" distB="0" distL="114300" distR="114300" simplePos="0" relativeHeight="251659264" behindDoc="1" locked="0" layoutInCell="1" allowOverlap="1" wp14:anchorId="50565941" wp14:editId="4DFACB89">
             <wp:simplePos x="0" y="0"/>
             <wp:positionH relativeFrom="column">
               <wp:posOffset>3112770</wp:posOffset>
@@ -103,7 +103,7 @@
           <w:noProof/>
         </w:rPr>
         <w:drawing>
-          <wp:anchor distT="0" distB="0" distL="114300" distR="114300" simplePos="0" relativeHeight="251658240" behindDoc="0" locked="0" layoutInCell="1" allowOverlap="1" wp14:anchorId="762EEEAC" wp14:editId="2F896BF0">
+          <wp:anchor distT="0" distB="0" distL="114300" distR="114300" simplePos="0" relativeHeight="251658240" behindDoc="0" locked="0" layoutInCell="1" allowOverlap="1" wp14:anchorId="762EEEAC" wp14:editId="7A5C9CDD">
             <wp:simplePos x="0" y="0"/>
             <wp:positionH relativeFrom="margin">
               <wp:align>left</wp:align>
@@ -184,7 +184,7 @@
         </w:rPr>
         <w:lastRenderedPageBreak/>
         <w:drawing>
-          <wp:anchor distT="0" distB="0" distL="114300" distR="114300" simplePos="0" relativeHeight="251660288" behindDoc="1" locked="0" layoutInCell="1" allowOverlap="1" wp14:anchorId="179AA643" wp14:editId="1CDB0AF4">
+          <wp:anchor distT="0" distB="0" distL="114300" distR="114300" simplePos="0" relativeHeight="251660288" behindDoc="1" locked="0" layoutInCell="1" allowOverlap="1" wp14:anchorId="179AA643" wp14:editId="26007386">
             <wp:simplePos x="0" y="0"/>
             <wp:positionH relativeFrom="column">
               <wp:posOffset>2941320</wp:posOffset>
@@ -268,7 +268,7 @@
           <w:noProof/>
         </w:rPr>
         <w:drawing>
-          <wp:inline distT="0" distB="0" distL="0" distR="0" wp14:anchorId="040FEBAD" wp14:editId="04E4B135">
+          <wp:inline distT="0" distB="0" distL="0" distR="0" wp14:anchorId="040FEBAD" wp14:editId="5E921A1B">
             <wp:extent cx="2879090" cy="5648325"/>
             <wp:effectExtent l="0" t="0" r="0" b="9525"/>
             <wp:docPr id="575680184" name="Picture 3"/>
@@ -1149,31 +1149,7 @@
           <w:sz w:val="28"/>
           <w:szCs w:val="28"/>
         </w:rPr>
-        <w:t xml:space="preserve">NAME: </w:t>
-      </w:r>
-      <w:r>
-        <w:rPr>
-          <w:b/>
-          <w:sz w:val="28"/>
-          <w:szCs w:val="28"/>
-        </w:rPr>
-        <w:t>MD NOORULLAH KHAN</w:t>
-      </w:r>
-      <w:r>
-        <w:rPr>
-          <w:b/>
-          <w:sz w:val="28"/>
-          <w:szCs w:val="28"/>
-        </w:rPr>
-        <w:t xml:space="preserve">                                   </w:t>
-      </w:r>
-      <w:r>
-        <w:rPr>
-          <w:b/>
-          <w:sz w:val="28"/>
-          <w:szCs w:val="28"/>
-        </w:rPr>
-        <w:t xml:space="preserve"> NIHAL SHRESTHA</w:t>
+        <w:t>NAME: MD NOORULLAH KHAN                                    NIHAL SHRESTHA</w:t>
       </w:r>
       <w:r>
         <w:rPr>
@@ -1221,39 +1197,7 @@
           <w:sz w:val="28"/>
           <w:szCs w:val="28"/>
         </w:rPr>
-        <w:t>ROLL NO: 0</w:t>
-      </w:r>
-      <w:r>
-        <w:rPr>
-          <w:b/>
-          <w:sz w:val="28"/>
-          <w:szCs w:val="28"/>
-        </w:rPr>
-        <w:t>8</w:t>
-      </w:r>
-      <w:r>
-        <w:rPr>
-          <w:b/>
-          <w:sz w:val="28"/>
-          <w:szCs w:val="28"/>
-        </w:rPr>
-        <w:t xml:space="preserve">                                                                            </w:t>
-      </w:r>
-      <w:r>
-        <w:rPr>
-          <w:b/>
-          <w:sz w:val="28"/>
-          <w:szCs w:val="28"/>
-        </w:rPr>
-        <w:t xml:space="preserve"> </w:t>
-      </w:r>
-      <w:r>
-        <w:rPr>
-          <w:b/>
-          <w:sz w:val="28"/>
-          <w:szCs w:val="28"/>
-        </w:rPr>
-        <w:t>LECTURER</w:t>
+        <w:t>ROLL NO: 08                                                                             LECTURER</w:t>
       </w:r>
     </w:p>
     <w:p>
@@ -1975,39 +1919,7 @@
           <w:sz w:val="28"/>
           <w:szCs w:val="28"/>
         </w:rPr>
-        <w:t xml:space="preserve">NAME: </w:t>
-      </w:r>
-      <w:r>
-        <w:rPr>
-          <w:b/>
-          <w:sz w:val="28"/>
-          <w:szCs w:val="28"/>
-        </w:rPr>
-        <w:t>YUBRAJ ADHIKARI</w:t>
-      </w:r>
-      <w:r>
-        <w:rPr>
-          <w:b/>
-          <w:sz w:val="28"/>
-          <w:szCs w:val="28"/>
-        </w:rPr>
-        <w:t xml:space="preserve">                                    </w:t>
-      </w:r>
-      <w:r>
-        <w:rPr>
-          <w:b/>
-          <w:sz w:val="28"/>
-          <w:szCs w:val="28"/>
-        </w:rPr>
-        <w:t xml:space="preserve">           </w:t>
-      </w:r>
-      <w:r>
-        <w:rPr>
-          <w:b/>
-          <w:sz w:val="28"/>
-          <w:szCs w:val="28"/>
-        </w:rPr>
-        <w:t>NIHAL SHRESTHA</w:t>
+        <w:t>NAME: YUBRAJ ADHIKARI                                               NIHAL SHRESTHA</w:t>
       </w:r>
       <w:r>
         <w:rPr>
@@ -2055,24 +1967,18 @@
           <w:sz w:val="28"/>
           <w:szCs w:val="28"/>
         </w:rPr>
-        <w:t xml:space="preserve">ROLL NO: </w:t>
-      </w:r>
-      <w:r>
-        <w:rPr>
-          <w:b/>
-          <w:sz w:val="28"/>
-          <w:szCs w:val="28"/>
-        </w:rPr>
-        <w:t>24</w:t>
-      </w:r>
-      <w:r>
-        <w:rPr>
-          <w:b/>
-          <w:sz w:val="28"/>
-          <w:szCs w:val="28"/>
-        </w:rPr>
-        <w:t xml:space="preserve">                                                                             LECTURER</w:t>
-      </w:r>
+        <w:t xml:space="preserve">ROLL NO: 24                                                                             </w:t>
+      </w:r>
+      <w:proofErr w:type="gramStart"/>
+      <w:r>
+        <w:rPr>
+          <w:b/>
+          <w:sz w:val="28"/>
+          <w:szCs w:val="28"/>
+        </w:rPr>
+        <w:t>LECTURER</w:t>
+      </w:r>
+      <w:proofErr w:type="gramEnd"/>
     </w:p>
     <w:p>
       <w:pPr>
@@ -2774,23 +2680,7 @@
           <w:sz w:val="28"/>
           <w:szCs w:val="28"/>
         </w:rPr>
-        <w:t xml:space="preserve">NAME: </w:t>
-      </w:r>
-      <w:r>
-        <w:rPr>
-          <w:b/>
-          <w:sz w:val="28"/>
-          <w:szCs w:val="28"/>
-        </w:rPr>
-        <w:t xml:space="preserve">PRITHVI GHATANI             </w:t>
-      </w:r>
-      <w:r>
-        <w:rPr>
-          <w:b/>
-          <w:sz w:val="28"/>
-          <w:szCs w:val="28"/>
-        </w:rPr>
-        <w:t xml:space="preserve">                                    NIHAL SHRESTHA</w:t>
+        <w:t>NAME: PRITHVI GHATANI                                                 NIHAL SHRESTHA</w:t>
       </w:r>
       <w:r>
         <w:rPr>
@@ -2838,24 +2728,18 @@
           <w:sz w:val="28"/>
           <w:szCs w:val="28"/>
         </w:rPr>
-        <w:t xml:space="preserve">ROLL NO: </w:t>
-      </w:r>
-      <w:r>
-        <w:rPr>
-          <w:b/>
-          <w:sz w:val="28"/>
-          <w:szCs w:val="28"/>
-        </w:rPr>
-        <w:t>10</w:t>
-      </w:r>
-      <w:r>
-        <w:rPr>
-          <w:b/>
-          <w:sz w:val="28"/>
-          <w:szCs w:val="28"/>
-        </w:rPr>
-        <w:t xml:space="preserve">                                                                             LECTURER</w:t>
-      </w:r>
+        <w:t xml:space="preserve">ROLL NO: 10                                                                             </w:t>
+      </w:r>
+      <w:proofErr w:type="gramStart"/>
+      <w:r>
+        <w:rPr>
+          <w:b/>
+          <w:sz w:val="28"/>
+          <w:szCs w:val="28"/>
+        </w:rPr>
+        <w:t>LECTURER</w:t>
+      </w:r>
+      <w:proofErr w:type="gramEnd"/>
     </w:p>
     <w:p>
       <w:pPr>
@@ -2929,6 +2813,1165 @@
         <w:t xml:space="preserve">                                                                                      </w:t>
       </w:r>
     </w:p>
+    <w:p>
+      <w:pPr>
+        <w:rPr>
+          <w:b/>
+          <w:sz w:val="28"/>
+          <w:szCs w:val="28"/>
+        </w:rPr>
+      </w:pPr>
+      <w:r>
+        <w:rPr>
+          <w:b/>
+          <w:sz w:val="28"/>
+          <w:szCs w:val="28"/>
+        </w:rPr>
+        <w:br w:type="page"/>
+      </w:r>
+    </w:p>
+    <w:p>
+      <w:pPr>
+        <w:pStyle w:val="BodyText"/>
+        <w:spacing w:before="20"/>
+        <w:ind w:left="1"/>
+        <w:jc w:val="center"/>
+      </w:pPr>
+      <w:r>
+        <w:rPr>
+          <w:spacing w:val="-2"/>
+        </w:rPr>
+        <w:lastRenderedPageBreak/>
+        <w:t>INDEX</w:t>
+      </w:r>
+    </w:p>
+    <w:p>
+      <w:pPr>
+        <w:pStyle w:val="BodyText"/>
+        <w:spacing w:before="3"/>
+        <w:rPr>
+          <w:sz w:val="17"/>
+        </w:rPr>
+      </w:pPr>
+    </w:p>
+    <w:tbl>
+      <w:tblPr>
+        <w:tblW w:w="0" w:type="auto"/>
+        <w:tblInd w:w="370" w:type="dxa"/>
+        <w:tblBorders>
+          <w:top w:val="single" w:sz="4" w:space="0" w:color="000000"/>
+          <w:left w:val="single" w:sz="4" w:space="0" w:color="000000"/>
+          <w:bottom w:val="single" w:sz="4" w:space="0" w:color="000000"/>
+          <w:right w:val="single" w:sz="4" w:space="0" w:color="000000"/>
+          <w:insideH w:val="single" w:sz="4" w:space="0" w:color="000000"/>
+          <w:insideV w:val="single" w:sz="4" w:space="0" w:color="000000"/>
+        </w:tblBorders>
+        <w:tblLayout w:type="fixed"/>
+        <w:tblCellMar>
+          <w:left w:w="0" w:type="dxa"/>
+          <w:right w:w="0" w:type="dxa"/>
+        </w:tblCellMar>
+        <w:tblLook w:val="01E0" w:firstRow="1" w:lastRow="1" w:firstColumn="1" w:lastColumn="1" w:noHBand="0" w:noVBand="0"/>
+      </w:tblPr>
+      <w:tblGrid>
+        <w:gridCol w:w="737"/>
+        <w:gridCol w:w="5473"/>
+        <w:gridCol w:w="1390"/>
+        <w:gridCol w:w="2036"/>
+      </w:tblGrid>
+      <w:tr>
+        <w:trPr>
+          <w:trHeight w:val="657"/>
+        </w:trPr>
+        <w:tc>
+          <w:tcPr>
+            <w:tcW w:w="737" w:type="dxa"/>
+          </w:tcPr>
+          <w:p>
+            <w:pPr>
+              <w:pStyle w:val="TableParagraph"/>
+              <w:spacing w:before="1"/>
+              <w:ind w:left="107"/>
+              <w:rPr>
+                <w:b/>
+                <w:sz w:val="24"/>
+              </w:rPr>
+            </w:pPr>
+            <w:r>
+              <w:rPr>
+                <w:b/>
+                <w:spacing w:val="-4"/>
+                <w:sz w:val="24"/>
+              </w:rPr>
+              <w:t>S.N.</w:t>
+            </w:r>
+          </w:p>
+        </w:tc>
+        <w:tc>
+          <w:tcPr>
+            <w:tcW w:w="5473" w:type="dxa"/>
+          </w:tcPr>
+          <w:p>
+            <w:pPr>
+              <w:pStyle w:val="TableParagraph"/>
+              <w:spacing w:before="1"/>
+              <w:ind w:left="107"/>
+              <w:rPr>
+                <w:b/>
+                <w:sz w:val="24"/>
+              </w:rPr>
+            </w:pPr>
+            <w:r>
+              <w:rPr>
+                <w:b/>
+                <w:sz w:val="24"/>
+              </w:rPr>
+              <w:t>LAB</w:t>
+            </w:r>
+            <w:r>
+              <w:rPr>
+                <w:b/>
+                <w:spacing w:val="-3"/>
+                <w:sz w:val="24"/>
+              </w:rPr>
+              <w:t xml:space="preserve"> </w:t>
+            </w:r>
+            <w:r>
+              <w:rPr>
+                <w:b/>
+                <w:spacing w:val="-2"/>
+                <w:sz w:val="24"/>
+              </w:rPr>
+              <w:t>TITLE</w:t>
+            </w:r>
+          </w:p>
+        </w:tc>
+        <w:tc>
+          <w:tcPr>
+            <w:tcW w:w="1390" w:type="dxa"/>
+          </w:tcPr>
+          <w:p>
+            <w:pPr>
+              <w:pStyle w:val="TableParagraph"/>
+              <w:spacing w:before="1"/>
+              <w:ind w:left="107"/>
+              <w:rPr>
+                <w:b/>
+                <w:sz w:val="24"/>
+              </w:rPr>
+            </w:pPr>
+            <w:r>
+              <w:rPr>
+                <w:b/>
+                <w:spacing w:val="-4"/>
+                <w:sz w:val="24"/>
+              </w:rPr>
+              <w:t>DATE</w:t>
+            </w:r>
+          </w:p>
+        </w:tc>
+        <w:tc>
+          <w:tcPr>
+            <w:tcW w:w="2036" w:type="dxa"/>
+          </w:tcPr>
+          <w:p>
+            <w:pPr>
+              <w:pStyle w:val="TableParagraph"/>
+              <w:spacing w:before="1"/>
+              <w:ind w:left="107"/>
+              <w:rPr>
+                <w:b/>
+                <w:sz w:val="24"/>
+              </w:rPr>
+            </w:pPr>
+            <w:r>
+              <w:rPr>
+                <w:b/>
+                <w:spacing w:val="-2"/>
+                <w:sz w:val="24"/>
+              </w:rPr>
+              <w:t>SIGNATURE</w:t>
+            </w:r>
+          </w:p>
+        </w:tc>
+      </w:tr>
+      <w:tr>
+        <w:trPr>
+          <w:trHeight w:val="654"/>
+        </w:trPr>
+        <w:tc>
+          <w:tcPr>
+            <w:tcW w:w="737" w:type="dxa"/>
+          </w:tcPr>
+          <w:p>
+            <w:pPr>
+              <w:pStyle w:val="TableParagraph"/>
+              <w:rPr>
+                <w:rFonts w:ascii="Times New Roman"/>
+                <w:sz w:val="24"/>
+              </w:rPr>
+            </w:pPr>
+          </w:p>
+        </w:tc>
+        <w:tc>
+          <w:tcPr>
+            <w:tcW w:w="5473" w:type="dxa"/>
+          </w:tcPr>
+          <w:p>
+            <w:pPr>
+              <w:pStyle w:val="TableParagraph"/>
+              <w:rPr>
+                <w:rFonts w:ascii="Times New Roman"/>
+                <w:sz w:val="24"/>
+              </w:rPr>
+            </w:pPr>
+          </w:p>
+        </w:tc>
+        <w:tc>
+          <w:tcPr>
+            <w:tcW w:w="1390" w:type="dxa"/>
+          </w:tcPr>
+          <w:p>
+            <w:pPr>
+              <w:pStyle w:val="TableParagraph"/>
+              <w:rPr>
+                <w:rFonts w:ascii="Times New Roman"/>
+                <w:sz w:val="24"/>
+              </w:rPr>
+            </w:pPr>
+          </w:p>
+        </w:tc>
+        <w:tc>
+          <w:tcPr>
+            <w:tcW w:w="2036" w:type="dxa"/>
+          </w:tcPr>
+          <w:p>
+            <w:pPr>
+              <w:pStyle w:val="TableParagraph"/>
+              <w:rPr>
+                <w:rFonts w:ascii="Times New Roman"/>
+                <w:sz w:val="24"/>
+              </w:rPr>
+            </w:pPr>
+          </w:p>
+        </w:tc>
+      </w:tr>
+      <w:tr>
+        <w:trPr>
+          <w:trHeight w:val="657"/>
+        </w:trPr>
+        <w:tc>
+          <w:tcPr>
+            <w:tcW w:w="737" w:type="dxa"/>
+          </w:tcPr>
+          <w:p>
+            <w:pPr>
+              <w:pStyle w:val="TableParagraph"/>
+              <w:rPr>
+                <w:rFonts w:ascii="Times New Roman"/>
+                <w:sz w:val="24"/>
+              </w:rPr>
+            </w:pPr>
+          </w:p>
+        </w:tc>
+        <w:tc>
+          <w:tcPr>
+            <w:tcW w:w="5473" w:type="dxa"/>
+          </w:tcPr>
+          <w:p>
+            <w:pPr>
+              <w:pStyle w:val="TableParagraph"/>
+              <w:rPr>
+                <w:rFonts w:ascii="Times New Roman"/>
+                <w:sz w:val="24"/>
+              </w:rPr>
+            </w:pPr>
+          </w:p>
+        </w:tc>
+        <w:tc>
+          <w:tcPr>
+            <w:tcW w:w="1390" w:type="dxa"/>
+          </w:tcPr>
+          <w:p>
+            <w:pPr>
+              <w:pStyle w:val="TableParagraph"/>
+              <w:rPr>
+                <w:rFonts w:ascii="Times New Roman"/>
+                <w:sz w:val="24"/>
+              </w:rPr>
+            </w:pPr>
+          </w:p>
+        </w:tc>
+        <w:tc>
+          <w:tcPr>
+            <w:tcW w:w="2036" w:type="dxa"/>
+          </w:tcPr>
+          <w:p>
+            <w:pPr>
+              <w:pStyle w:val="TableParagraph"/>
+              <w:rPr>
+                <w:rFonts w:ascii="Times New Roman"/>
+                <w:sz w:val="24"/>
+              </w:rPr>
+            </w:pPr>
+          </w:p>
+        </w:tc>
+      </w:tr>
+      <w:tr>
+        <w:trPr>
+          <w:trHeight w:val="654"/>
+        </w:trPr>
+        <w:tc>
+          <w:tcPr>
+            <w:tcW w:w="737" w:type="dxa"/>
+          </w:tcPr>
+          <w:p>
+            <w:pPr>
+              <w:pStyle w:val="TableParagraph"/>
+              <w:rPr>
+                <w:rFonts w:ascii="Times New Roman"/>
+                <w:sz w:val="24"/>
+              </w:rPr>
+            </w:pPr>
+          </w:p>
+        </w:tc>
+        <w:tc>
+          <w:tcPr>
+            <w:tcW w:w="5473" w:type="dxa"/>
+          </w:tcPr>
+          <w:p>
+            <w:pPr>
+              <w:pStyle w:val="TableParagraph"/>
+              <w:rPr>
+                <w:rFonts w:ascii="Times New Roman"/>
+                <w:sz w:val="24"/>
+              </w:rPr>
+            </w:pPr>
+          </w:p>
+        </w:tc>
+        <w:tc>
+          <w:tcPr>
+            <w:tcW w:w="1390" w:type="dxa"/>
+          </w:tcPr>
+          <w:p>
+            <w:pPr>
+              <w:pStyle w:val="TableParagraph"/>
+              <w:rPr>
+                <w:rFonts w:ascii="Times New Roman"/>
+                <w:sz w:val="24"/>
+              </w:rPr>
+            </w:pPr>
+          </w:p>
+        </w:tc>
+        <w:tc>
+          <w:tcPr>
+            <w:tcW w:w="2036" w:type="dxa"/>
+          </w:tcPr>
+          <w:p>
+            <w:pPr>
+              <w:pStyle w:val="TableParagraph"/>
+              <w:rPr>
+                <w:rFonts w:ascii="Times New Roman"/>
+                <w:sz w:val="24"/>
+              </w:rPr>
+            </w:pPr>
+          </w:p>
+        </w:tc>
+      </w:tr>
+      <w:tr>
+        <w:trPr>
+          <w:trHeight w:val="657"/>
+        </w:trPr>
+        <w:tc>
+          <w:tcPr>
+            <w:tcW w:w="737" w:type="dxa"/>
+          </w:tcPr>
+          <w:p>
+            <w:pPr>
+              <w:pStyle w:val="TableParagraph"/>
+              <w:rPr>
+                <w:rFonts w:ascii="Times New Roman"/>
+                <w:sz w:val="24"/>
+              </w:rPr>
+            </w:pPr>
+          </w:p>
+        </w:tc>
+        <w:tc>
+          <w:tcPr>
+            <w:tcW w:w="5473" w:type="dxa"/>
+          </w:tcPr>
+          <w:p>
+            <w:pPr>
+              <w:pStyle w:val="TableParagraph"/>
+              <w:rPr>
+                <w:rFonts w:ascii="Times New Roman"/>
+                <w:sz w:val="24"/>
+              </w:rPr>
+            </w:pPr>
+          </w:p>
+        </w:tc>
+        <w:tc>
+          <w:tcPr>
+            <w:tcW w:w="1390" w:type="dxa"/>
+          </w:tcPr>
+          <w:p>
+            <w:pPr>
+              <w:pStyle w:val="TableParagraph"/>
+              <w:rPr>
+                <w:rFonts w:ascii="Times New Roman"/>
+                <w:sz w:val="24"/>
+              </w:rPr>
+            </w:pPr>
+          </w:p>
+        </w:tc>
+        <w:tc>
+          <w:tcPr>
+            <w:tcW w:w="2036" w:type="dxa"/>
+          </w:tcPr>
+          <w:p>
+            <w:pPr>
+              <w:pStyle w:val="TableParagraph"/>
+              <w:rPr>
+                <w:rFonts w:ascii="Times New Roman"/>
+                <w:sz w:val="24"/>
+              </w:rPr>
+            </w:pPr>
+          </w:p>
+        </w:tc>
+      </w:tr>
+      <w:tr>
+        <w:trPr>
+          <w:trHeight w:val="630"/>
+        </w:trPr>
+        <w:tc>
+          <w:tcPr>
+            <w:tcW w:w="737" w:type="dxa"/>
+          </w:tcPr>
+          <w:p>
+            <w:pPr>
+              <w:pStyle w:val="TableParagraph"/>
+              <w:rPr>
+                <w:rFonts w:ascii="Times New Roman"/>
+                <w:sz w:val="24"/>
+              </w:rPr>
+            </w:pPr>
+          </w:p>
+        </w:tc>
+        <w:tc>
+          <w:tcPr>
+            <w:tcW w:w="5473" w:type="dxa"/>
+          </w:tcPr>
+          <w:p>
+            <w:pPr>
+              <w:pStyle w:val="TableParagraph"/>
+              <w:rPr>
+                <w:rFonts w:ascii="Times New Roman"/>
+                <w:sz w:val="24"/>
+              </w:rPr>
+            </w:pPr>
+          </w:p>
+        </w:tc>
+        <w:tc>
+          <w:tcPr>
+            <w:tcW w:w="1390" w:type="dxa"/>
+          </w:tcPr>
+          <w:p>
+            <w:pPr>
+              <w:pStyle w:val="TableParagraph"/>
+              <w:rPr>
+                <w:rFonts w:ascii="Times New Roman"/>
+                <w:sz w:val="24"/>
+              </w:rPr>
+            </w:pPr>
+          </w:p>
+        </w:tc>
+        <w:tc>
+          <w:tcPr>
+            <w:tcW w:w="2036" w:type="dxa"/>
+          </w:tcPr>
+          <w:p>
+            <w:pPr>
+              <w:pStyle w:val="TableParagraph"/>
+              <w:rPr>
+                <w:rFonts w:ascii="Times New Roman"/>
+                <w:sz w:val="24"/>
+              </w:rPr>
+            </w:pPr>
+          </w:p>
+        </w:tc>
+      </w:tr>
+      <w:tr>
+        <w:trPr>
+          <w:trHeight w:val="657"/>
+        </w:trPr>
+        <w:tc>
+          <w:tcPr>
+            <w:tcW w:w="737" w:type="dxa"/>
+          </w:tcPr>
+          <w:p>
+            <w:pPr>
+              <w:pStyle w:val="TableParagraph"/>
+              <w:rPr>
+                <w:rFonts w:ascii="Times New Roman"/>
+                <w:sz w:val="24"/>
+              </w:rPr>
+            </w:pPr>
+          </w:p>
+        </w:tc>
+        <w:tc>
+          <w:tcPr>
+            <w:tcW w:w="5473" w:type="dxa"/>
+          </w:tcPr>
+          <w:p>
+            <w:pPr>
+              <w:pStyle w:val="TableParagraph"/>
+              <w:rPr>
+                <w:rFonts w:ascii="Times New Roman"/>
+                <w:sz w:val="24"/>
+              </w:rPr>
+            </w:pPr>
+          </w:p>
+        </w:tc>
+        <w:tc>
+          <w:tcPr>
+            <w:tcW w:w="1390" w:type="dxa"/>
+          </w:tcPr>
+          <w:p>
+            <w:pPr>
+              <w:pStyle w:val="TableParagraph"/>
+              <w:rPr>
+                <w:rFonts w:ascii="Times New Roman"/>
+                <w:sz w:val="24"/>
+              </w:rPr>
+            </w:pPr>
+          </w:p>
+        </w:tc>
+        <w:tc>
+          <w:tcPr>
+            <w:tcW w:w="2036" w:type="dxa"/>
+          </w:tcPr>
+          <w:p>
+            <w:pPr>
+              <w:pStyle w:val="TableParagraph"/>
+              <w:rPr>
+                <w:rFonts w:ascii="Times New Roman"/>
+                <w:sz w:val="24"/>
+              </w:rPr>
+            </w:pPr>
+          </w:p>
+        </w:tc>
+      </w:tr>
+      <w:tr>
+        <w:trPr>
+          <w:trHeight w:val="654"/>
+        </w:trPr>
+        <w:tc>
+          <w:tcPr>
+            <w:tcW w:w="737" w:type="dxa"/>
+          </w:tcPr>
+          <w:p>
+            <w:pPr>
+              <w:pStyle w:val="TableParagraph"/>
+              <w:rPr>
+                <w:rFonts w:ascii="Times New Roman"/>
+                <w:sz w:val="24"/>
+              </w:rPr>
+            </w:pPr>
+          </w:p>
+        </w:tc>
+        <w:tc>
+          <w:tcPr>
+            <w:tcW w:w="5473" w:type="dxa"/>
+          </w:tcPr>
+          <w:p>
+            <w:pPr>
+              <w:pStyle w:val="TableParagraph"/>
+              <w:rPr>
+                <w:rFonts w:ascii="Times New Roman"/>
+                <w:sz w:val="24"/>
+              </w:rPr>
+            </w:pPr>
+          </w:p>
+        </w:tc>
+        <w:tc>
+          <w:tcPr>
+            <w:tcW w:w="1390" w:type="dxa"/>
+          </w:tcPr>
+          <w:p>
+            <w:pPr>
+              <w:pStyle w:val="TableParagraph"/>
+              <w:rPr>
+                <w:rFonts w:ascii="Times New Roman"/>
+                <w:sz w:val="24"/>
+              </w:rPr>
+            </w:pPr>
+          </w:p>
+        </w:tc>
+        <w:tc>
+          <w:tcPr>
+            <w:tcW w:w="2036" w:type="dxa"/>
+          </w:tcPr>
+          <w:p>
+            <w:pPr>
+              <w:pStyle w:val="TableParagraph"/>
+              <w:rPr>
+                <w:rFonts w:ascii="Times New Roman"/>
+                <w:sz w:val="24"/>
+              </w:rPr>
+            </w:pPr>
+          </w:p>
+        </w:tc>
+      </w:tr>
+      <w:tr>
+        <w:trPr>
+          <w:trHeight w:val="657"/>
+        </w:trPr>
+        <w:tc>
+          <w:tcPr>
+            <w:tcW w:w="737" w:type="dxa"/>
+          </w:tcPr>
+          <w:p>
+            <w:pPr>
+              <w:pStyle w:val="TableParagraph"/>
+              <w:rPr>
+                <w:rFonts w:ascii="Times New Roman"/>
+                <w:sz w:val="24"/>
+              </w:rPr>
+            </w:pPr>
+          </w:p>
+        </w:tc>
+        <w:tc>
+          <w:tcPr>
+            <w:tcW w:w="5473" w:type="dxa"/>
+          </w:tcPr>
+          <w:p>
+            <w:pPr>
+              <w:pStyle w:val="TableParagraph"/>
+              <w:rPr>
+                <w:rFonts w:ascii="Times New Roman"/>
+                <w:sz w:val="24"/>
+              </w:rPr>
+            </w:pPr>
+          </w:p>
+        </w:tc>
+        <w:tc>
+          <w:tcPr>
+            <w:tcW w:w="1390" w:type="dxa"/>
+          </w:tcPr>
+          <w:p>
+            <w:pPr>
+              <w:pStyle w:val="TableParagraph"/>
+              <w:rPr>
+                <w:rFonts w:ascii="Times New Roman"/>
+                <w:sz w:val="24"/>
+              </w:rPr>
+            </w:pPr>
+          </w:p>
+        </w:tc>
+        <w:tc>
+          <w:tcPr>
+            <w:tcW w:w="2036" w:type="dxa"/>
+          </w:tcPr>
+          <w:p>
+            <w:pPr>
+              <w:pStyle w:val="TableParagraph"/>
+              <w:rPr>
+                <w:rFonts w:ascii="Times New Roman"/>
+                <w:sz w:val="24"/>
+              </w:rPr>
+            </w:pPr>
+          </w:p>
+        </w:tc>
+      </w:tr>
+      <w:tr>
+        <w:trPr>
+          <w:trHeight w:val="655"/>
+        </w:trPr>
+        <w:tc>
+          <w:tcPr>
+            <w:tcW w:w="737" w:type="dxa"/>
+          </w:tcPr>
+          <w:p>
+            <w:pPr>
+              <w:pStyle w:val="TableParagraph"/>
+              <w:rPr>
+                <w:rFonts w:ascii="Times New Roman"/>
+                <w:sz w:val="24"/>
+              </w:rPr>
+            </w:pPr>
+          </w:p>
+        </w:tc>
+        <w:tc>
+          <w:tcPr>
+            <w:tcW w:w="5473" w:type="dxa"/>
+          </w:tcPr>
+          <w:p>
+            <w:pPr>
+              <w:pStyle w:val="TableParagraph"/>
+              <w:rPr>
+                <w:rFonts w:ascii="Times New Roman"/>
+                <w:sz w:val="24"/>
+              </w:rPr>
+            </w:pPr>
+          </w:p>
+        </w:tc>
+        <w:tc>
+          <w:tcPr>
+            <w:tcW w:w="1390" w:type="dxa"/>
+          </w:tcPr>
+          <w:p>
+            <w:pPr>
+              <w:pStyle w:val="TableParagraph"/>
+              <w:rPr>
+                <w:rFonts w:ascii="Times New Roman"/>
+                <w:sz w:val="24"/>
+              </w:rPr>
+            </w:pPr>
+          </w:p>
+        </w:tc>
+        <w:tc>
+          <w:tcPr>
+            <w:tcW w:w="2036" w:type="dxa"/>
+          </w:tcPr>
+          <w:p>
+            <w:pPr>
+              <w:pStyle w:val="TableParagraph"/>
+              <w:rPr>
+                <w:rFonts w:ascii="Times New Roman"/>
+                <w:sz w:val="24"/>
+              </w:rPr>
+            </w:pPr>
+          </w:p>
+        </w:tc>
+      </w:tr>
+      <w:tr>
+        <w:trPr>
+          <w:trHeight w:val="657"/>
+        </w:trPr>
+        <w:tc>
+          <w:tcPr>
+            <w:tcW w:w="737" w:type="dxa"/>
+          </w:tcPr>
+          <w:p>
+            <w:pPr>
+              <w:pStyle w:val="TableParagraph"/>
+              <w:rPr>
+                <w:rFonts w:ascii="Times New Roman"/>
+                <w:sz w:val="24"/>
+              </w:rPr>
+            </w:pPr>
+          </w:p>
+        </w:tc>
+        <w:tc>
+          <w:tcPr>
+            <w:tcW w:w="5473" w:type="dxa"/>
+          </w:tcPr>
+          <w:p>
+            <w:pPr>
+              <w:pStyle w:val="TableParagraph"/>
+              <w:rPr>
+                <w:rFonts w:ascii="Times New Roman"/>
+                <w:sz w:val="24"/>
+              </w:rPr>
+            </w:pPr>
+          </w:p>
+        </w:tc>
+        <w:tc>
+          <w:tcPr>
+            <w:tcW w:w="1390" w:type="dxa"/>
+          </w:tcPr>
+          <w:p>
+            <w:pPr>
+              <w:pStyle w:val="TableParagraph"/>
+              <w:rPr>
+                <w:rFonts w:ascii="Times New Roman"/>
+                <w:sz w:val="24"/>
+              </w:rPr>
+            </w:pPr>
+          </w:p>
+        </w:tc>
+        <w:tc>
+          <w:tcPr>
+            <w:tcW w:w="2036" w:type="dxa"/>
+          </w:tcPr>
+          <w:p>
+            <w:pPr>
+              <w:pStyle w:val="TableParagraph"/>
+              <w:rPr>
+                <w:rFonts w:ascii="Times New Roman"/>
+                <w:sz w:val="24"/>
+              </w:rPr>
+            </w:pPr>
+          </w:p>
+        </w:tc>
+      </w:tr>
+      <w:tr>
+        <w:trPr>
+          <w:trHeight w:val="654"/>
+        </w:trPr>
+        <w:tc>
+          <w:tcPr>
+            <w:tcW w:w="737" w:type="dxa"/>
+          </w:tcPr>
+          <w:p>
+            <w:pPr>
+              <w:pStyle w:val="TableParagraph"/>
+              <w:rPr>
+                <w:rFonts w:ascii="Times New Roman"/>
+                <w:sz w:val="24"/>
+              </w:rPr>
+            </w:pPr>
+          </w:p>
+        </w:tc>
+        <w:tc>
+          <w:tcPr>
+            <w:tcW w:w="5473" w:type="dxa"/>
+          </w:tcPr>
+          <w:p>
+            <w:pPr>
+              <w:pStyle w:val="TableParagraph"/>
+              <w:rPr>
+                <w:rFonts w:ascii="Times New Roman"/>
+                <w:sz w:val="24"/>
+              </w:rPr>
+            </w:pPr>
+          </w:p>
+        </w:tc>
+        <w:tc>
+          <w:tcPr>
+            <w:tcW w:w="1390" w:type="dxa"/>
+          </w:tcPr>
+          <w:p>
+            <w:pPr>
+              <w:pStyle w:val="TableParagraph"/>
+              <w:rPr>
+                <w:rFonts w:ascii="Times New Roman"/>
+                <w:sz w:val="24"/>
+              </w:rPr>
+            </w:pPr>
+          </w:p>
+        </w:tc>
+        <w:tc>
+          <w:tcPr>
+            <w:tcW w:w="2036" w:type="dxa"/>
+          </w:tcPr>
+          <w:p>
+            <w:pPr>
+              <w:pStyle w:val="TableParagraph"/>
+              <w:rPr>
+                <w:rFonts w:ascii="Times New Roman"/>
+                <w:sz w:val="24"/>
+              </w:rPr>
+            </w:pPr>
+          </w:p>
+        </w:tc>
+      </w:tr>
+      <w:tr>
+        <w:trPr>
+          <w:trHeight w:val="657"/>
+        </w:trPr>
+        <w:tc>
+          <w:tcPr>
+            <w:tcW w:w="737" w:type="dxa"/>
+          </w:tcPr>
+          <w:p>
+            <w:pPr>
+              <w:pStyle w:val="TableParagraph"/>
+              <w:rPr>
+                <w:rFonts w:ascii="Times New Roman"/>
+                <w:sz w:val="24"/>
+              </w:rPr>
+            </w:pPr>
+          </w:p>
+        </w:tc>
+        <w:tc>
+          <w:tcPr>
+            <w:tcW w:w="5473" w:type="dxa"/>
+          </w:tcPr>
+          <w:p>
+            <w:pPr>
+              <w:pStyle w:val="TableParagraph"/>
+              <w:rPr>
+                <w:rFonts w:ascii="Times New Roman"/>
+                <w:sz w:val="24"/>
+              </w:rPr>
+            </w:pPr>
+          </w:p>
+        </w:tc>
+        <w:tc>
+          <w:tcPr>
+            <w:tcW w:w="1390" w:type="dxa"/>
+          </w:tcPr>
+          <w:p>
+            <w:pPr>
+              <w:pStyle w:val="TableParagraph"/>
+              <w:rPr>
+                <w:rFonts w:ascii="Times New Roman"/>
+                <w:sz w:val="24"/>
+              </w:rPr>
+            </w:pPr>
+          </w:p>
+        </w:tc>
+        <w:tc>
+          <w:tcPr>
+            <w:tcW w:w="2036" w:type="dxa"/>
+          </w:tcPr>
+          <w:p>
+            <w:pPr>
+              <w:pStyle w:val="TableParagraph"/>
+              <w:rPr>
+                <w:rFonts w:ascii="Times New Roman"/>
+                <w:sz w:val="24"/>
+              </w:rPr>
+            </w:pPr>
+          </w:p>
+        </w:tc>
+      </w:tr>
+      <w:tr>
+        <w:trPr>
+          <w:trHeight w:val="654"/>
+        </w:trPr>
+        <w:tc>
+          <w:tcPr>
+            <w:tcW w:w="737" w:type="dxa"/>
+          </w:tcPr>
+          <w:p>
+            <w:pPr>
+              <w:pStyle w:val="TableParagraph"/>
+              <w:rPr>
+                <w:rFonts w:ascii="Times New Roman"/>
+                <w:sz w:val="24"/>
+              </w:rPr>
+            </w:pPr>
+          </w:p>
+        </w:tc>
+        <w:tc>
+          <w:tcPr>
+            <w:tcW w:w="5473" w:type="dxa"/>
+          </w:tcPr>
+          <w:p>
+            <w:pPr>
+              <w:pStyle w:val="TableParagraph"/>
+              <w:rPr>
+                <w:rFonts w:ascii="Times New Roman"/>
+                <w:sz w:val="24"/>
+              </w:rPr>
+            </w:pPr>
+          </w:p>
+        </w:tc>
+        <w:tc>
+          <w:tcPr>
+            <w:tcW w:w="1390" w:type="dxa"/>
+          </w:tcPr>
+          <w:p>
+            <w:pPr>
+              <w:pStyle w:val="TableParagraph"/>
+              <w:rPr>
+                <w:rFonts w:ascii="Times New Roman"/>
+                <w:sz w:val="24"/>
+              </w:rPr>
+            </w:pPr>
+          </w:p>
+        </w:tc>
+        <w:tc>
+          <w:tcPr>
+            <w:tcW w:w="2036" w:type="dxa"/>
+          </w:tcPr>
+          <w:p>
+            <w:pPr>
+              <w:pStyle w:val="TableParagraph"/>
+              <w:rPr>
+                <w:rFonts w:ascii="Times New Roman"/>
+                <w:sz w:val="24"/>
+              </w:rPr>
+            </w:pPr>
+          </w:p>
+        </w:tc>
+      </w:tr>
+      <w:tr>
+        <w:trPr>
+          <w:trHeight w:val="657"/>
+        </w:trPr>
+        <w:tc>
+          <w:tcPr>
+            <w:tcW w:w="737" w:type="dxa"/>
+          </w:tcPr>
+          <w:p>
+            <w:pPr>
+              <w:pStyle w:val="TableParagraph"/>
+              <w:rPr>
+                <w:rFonts w:ascii="Times New Roman"/>
+                <w:sz w:val="24"/>
+              </w:rPr>
+            </w:pPr>
+          </w:p>
+        </w:tc>
+        <w:tc>
+          <w:tcPr>
+            <w:tcW w:w="5473" w:type="dxa"/>
+          </w:tcPr>
+          <w:p>
+            <w:pPr>
+              <w:pStyle w:val="TableParagraph"/>
+              <w:rPr>
+                <w:rFonts w:ascii="Times New Roman"/>
+                <w:sz w:val="24"/>
+              </w:rPr>
+            </w:pPr>
+          </w:p>
+        </w:tc>
+        <w:tc>
+          <w:tcPr>
+            <w:tcW w:w="1390" w:type="dxa"/>
+          </w:tcPr>
+          <w:p>
+            <w:pPr>
+              <w:pStyle w:val="TableParagraph"/>
+              <w:rPr>
+                <w:rFonts w:ascii="Times New Roman"/>
+                <w:sz w:val="24"/>
+              </w:rPr>
+            </w:pPr>
+          </w:p>
+        </w:tc>
+        <w:tc>
+          <w:tcPr>
+            <w:tcW w:w="2036" w:type="dxa"/>
+          </w:tcPr>
+          <w:p>
+            <w:pPr>
+              <w:pStyle w:val="TableParagraph"/>
+              <w:rPr>
+                <w:rFonts w:ascii="Times New Roman"/>
+                <w:sz w:val="24"/>
+              </w:rPr>
+            </w:pPr>
+          </w:p>
+        </w:tc>
+      </w:tr>
+      <w:tr>
+        <w:trPr>
+          <w:trHeight w:val="655"/>
+        </w:trPr>
+        <w:tc>
+          <w:tcPr>
+            <w:tcW w:w="737" w:type="dxa"/>
+          </w:tcPr>
+          <w:p>
+            <w:pPr>
+              <w:pStyle w:val="TableParagraph"/>
+              <w:rPr>
+                <w:rFonts w:ascii="Times New Roman"/>
+                <w:sz w:val="24"/>
+              </w:rPr>
+            </w:pPr>
+          </w:p>
+        </w:tc>
+        <w:tc>
+          <w:tcPr>
+            <w:tcW w:w="5473" w:type="dxa"/>
+          </w:tcPr>
+          <w:p>
+            <w:pPr>
+              <w:pStyle w:val="TableParagraph"/>
+              <w:rPr>
+                <w:rFonts w:ascii="Times New Roman"/>
+                <w:sz w:val="24"/>
+              </w:rPr>
+            </w:pPr>
+          </w:p>
+        </w:tc>
+        <w:tc>
+          <w:tcPr>
+            <w:tcW w:w="1390" w:type="dxa"/>
+          </w:tcPr>
+          <w:p>
+            <w:pPr>
+              <w:pStyle w:val="TableParagraph"/>
+              <w:rPr>
+                <w:rFonts w:ascii="Times New Roman"/>
+                <w:sz w:val="24"/>
+              </w:rPr>
+            </w:pPr>
+          </w:p>
+        </w:tc>
+        <w:tc>
+          <w:tcPr>
+            <w:tcW w:w="2036" w:type="dxa"/>
+          </w:tcPr>
+          <w:p>
+            <w:pPr>
+              <w:pStyle w:val="TableParagraph"/>
+              <w:rPr>
+                <w:rFonts w:ascii="Times New Roman"/>
+                <w:sz w:val="24"/>
+              </w:rPr>
+            </w:pPr>
+          </w:p>
+        </w:tc>
+      </w:tr>
+      <w:tr>
+        <w:trPr>
+          <w:trHeight w:val="633"/>
+        </w:trPr>
+        <w:tc>
+          <w:tcPr>
+            <w:tcW w:w="737" w:type="dxa"/>
+          </w:tcPr>
+          <w:p>
+            <w:pPr>
+              <w:pStyle w:val="TableParagraph"/>
+              <w:rPr>
+                <w:rFonts w:ascii="Times New Roman"/>
+                <w:sz w:val="24"/>
+              </w:rPr>
+            </w:pPr>
+          </w:p>
+        </w:tc>
+        <w:tc>
+          <w:tcPr>
+            <w:tcW w:w="5473" w:type="dxa"/>
+          </w:tcPr>
+          <w:p>
+            <w:pPr>
+              <w:pStyle w:val="TableParagraph"/>
+              <w:rPr>
+                <w:rFonts w:ascii="Times New Roman"/>
+                <w:sz w:val="24"/>
+              </w:rPr>
+            </w:pPr>
+          </w:p>
+        </w:tc>
+        <w:tc>
+          <w:tcPr>
+            <w:tcW w:w="1390" w:type="dxa"/>
+          </w:tcPr>
+          <w:p>
+            <w:pPr>
+              <w:pStyle w:val="TableParagraph"/>
+              <w:rPr>
+                <w:rFonts w:ascii="Times New Roman"/>
+                <w:sz w:val="24"/>
+              </w:rPr>
+            </w:pPr>
+          </w:p>
+        </w:tc>
+        <w:tc>
+          <w:tcPr>
+            <w:tcW w:w="2036" w:type="dxa"/>
+          </w:tcPr>
+          <w:p>
+            <w:pPr>
+              <w:pStyle w:val="TableParagraph"/>
+              <w:rPr>
+                <w:rFonts w:ascii="Times New Roman"/>
+                <w:sz w:val="24"/>
+              </w:rPr>
+            </w:pPr>
+          </w:p>
+        </w:tc>
+      </w:tr>
+    </w:tbl>
     <w:p>
       <w:pPr>
         <w:tabs>
@@ -3040,7 +4083,7 @@
     <w:lsdException w:name="Closing" w:semiHidden="1" w:unhideWhenUsed="1"/>
     <w:lsdException w:name="Signature" w:semiHidden="1" w:unhideWhenUsed="1"/>
     <w:lsdException w:name="Default Paragraph Font" w:semiHidden="1" w:uiPriority="1" w:unhideWhenUsed="1"/>
-    <w:lsdException w:name="Body Text" w:semiHidden="1" w:unhideWhenUsed="1"/>
+    <w:lsdException w:name="Body Text" w:semiHidden="1" w:uiPriority="1" w:unhideWhenUsed="1" w:qFormat="1"/>
     <w:lsdException w:name="Body Text Indent" w:semiHidden="1" w:unhideWhenUsed="1"/>
     <w:lsdException w:name="List Continue" w:semiHidden="1" w:unhideWhenUsed="1"/>
     <w:lsdException w:name="List Continue 2" w:semiHidden="1" w:unhideWhenUsed="1"/>
@@ -3876,6 +4919,65 @@
     <w:basedOn w:val="DefaultParagraphFont"/>
     <w:rsid w:val="0087122A"/>
   </w:style>
+  <w:style w:type="paragraph" w:styleId="BodyText">
+    <w:name w:val="Body Text"/>
+    <w:basedOn w:val="Normal"/>
+    <w:link w:val="BodyTextChar"/>
+    <w:uiPriority w:val="1"/>
+    <w:qFormat/>
+    <w:rsid w:val="003365A3"/>
+    <w:pPr>
+      <w:widowControl w:val="0"/>
+      <w:autoSpaceDE w:val="0"/>
+      <w:autoSpaceDN w:val="0"/>
+      <w:spacing w:after="0" w:line="240" w:lineRule="auto"/>
+    </w:pPr>
+    <w:rPr>
+      <w:rFonts w:ascii="Calibri" w:eastAsia="Calibri" w:hAnsi="Calibri" w:cs="Calibri"/>
+      <w:b/>
+      <w:bCs/>
+      <w:kern w:val="0"/>
+      <w:sz w:val="28"/>
+      <w:szCs w:val="28"/>
+      <w14:ligatures w14:val="none"/>
+    </w:rPr>
+  </w:style>
+  <w:style w:type="character" w:customStyle="1" w:styleId="BodyTextChar">
+    <w:name w:val="Body Text Char"/>
+    <w:basedOn w:val="DefaultParagraphFont"/>
+    <w:link w:val="BodyText"/>
+    <w:uiPriority w:val="1"/>
+    <w:rsid w:val="003365A3"/>
+    <w:rPr>
+      <w:rFonts w:ascii="Calibri" w:eastAsia="Calibri" w:hAnsi="Calibri" w:cs="Calibri"/>
+      <w:b/>
+      <w:bCs/>
+      <w:kern w:val="0"/>
+      <w:sz w:val="28"/>
+      <w:szCs w:val="28"/>
+      <w14:ligatures w14:val="none"/>
+    </w:rPr>
+  </w:style>
+  <w:style w:type="paragraph" w:customStyle="1" w:styleId="TableParagraph">
+    <w:name w:val="Table Paragraph"/>
+    <w:basedOn w:val="Normal"/>
+    <w:uiPriority w:val="1"/>
+    <w:qFormat/>
+    <w:rsid w:val="003365A3"/>
+    <w:pPr>
+      <w:widowControl w:val="0"/>
+      <w:autoSpaceDE w:val="0"/>
+      <w:autoSpaceDN w:val="0"/>
+      <w:spacing w:after="0" w:line="240" w:lineRule="auto"/>
+    </w:pPr>
+    <w:rPr>
+      <w:rFonts w:ascii="Calibri" w:eastAsia="Calibri" w:hAnsi="Calibri" w:cs="Calibri"/>
+      <w:kern w:val="0"/>
+      <w:sz w:val="22"/>
+      <w:szCs w:val="22"/>
+      <w14:ligatures w14:val="none"/>
+    </w:rPr>
+  </w:style>
 </w:styles>
 </file>
 

</xml_diff>